<commit_message>
included las participant, excluded 20 min participant
</commit_message>
<xml_diff>
--- a/WCST_dataanalysis_Step1.docx
+++ b/WCST_dataanalysis_Step1.docx
@@ -589,7 +589,7 @@
         </w:numPr>
       </w:pPr>
       <w:r>
-        <w:t xml:space="preserve">Matching shape: whether the move confromed to the shape rule</w:t>
+        <w:t xml:space="preserve">Matching shape: whether the move conformed to the shape rule</w:t>
       </w:r>
     </w:p>
     <w:p>
@@ -601,7 +601,7 @@
         </w:numPr>
       </w:pPr>
       <w:r>
-        <w:t xml:space="preserve">Matching color: whether the move confromed to the color rule</w:t>
+        <w:t xml:space="preserve">Matching color: whether the move conformed to the color rule</w:t>
       </w:r>
     </w:p>
     <w:p>
@@ -613,7 +613,7 @@
         </w:numPr>
       </w:pPr>
       <w:r>
-        <w:t xml:space="preserve">Matching number: whether the move confromed to the number rule</w:t>
+        <w:t xml:space="preserve">Matching number: whether the move conformed to the number rule</w:t>
       </w:r>
     </w:p>
     <w:p>
@@ -801,7 +801,7 @@
         </w:numPr>
       </w:pPr>
       <w:r>
-        <w:t xml:space="preserve">Revoked their consent to use their data: -4</w:t>
+        <w:t xml:space="preserve">Revoked their consent to use their data: -5</w:t>
       </w:r>
     </w:p>
     <w:p>
@@ -883,7 +883,7 @@
         </w:numPr>
       </w:pPr>
       <w:r>
-        <w:t xml:space="preserve">The number of experimental sessions started: 958</w:t>
+        <w:t xml:space="preserve">The number of experimental sessions started: 959</w:t>
       </w:r>
     </w:p>
     <w:p>
@@ -895,7 +895,7 @@
         </w:numPr>
       </w:pPr>
       <w:r>
-        <w:t xml:space="preserve">The number of participants who properly finished the experiment and surveys without refreshing the screen or going back in their browser: 557</w:t>
+        <w:t xml:space="preserve">The number of participants who properly finished the experiment and surveys without refreshing the screen or going back in their browser: 558</w:t>
       </w:r>
     </w:p>
     <w:p>
@@ -907,7 +907,7 @@
         </w:numPr>
       </w:pPr>
       <w:r>
-        <w:t xml:space="preserve">From these, the number of participants who were not colorblind: 553</w:t>
+        <w:t xml:space="preserve">From these, the number of participants who were not colorblind: 554</w:t>
       </w:r>
     </w:p>
     <w:p>
@@ -927,7 +927,7 @@
         <w:pStyle w:val="FirstParagraph"/>
       </w:pPr>
       <w:r>
-        <w:t xml:space="preserve">All-in-all, we excluded 409 initialized experimental sessions and we were left with 549 participants.</w:t>
+        <w:t xml:space="preserve">All-in-all, we excluded 410 initialized experimental sessions and we were left with 549 participants.</w:t>
       </w:r>
     </w:p>
     <w:p>
@@ -1389,40 +1389,40 @@
               <w:jc w:val="right"/>
             </w:pPr>
             <w:r>
-              <w:t xml:space="preserve">0.900</w:t>
-            </w:r>
-          </w:p>
-        </w:tc>
-        <w:tc>
-          <w:p>
-            <w:pPr>
-              <w:pStyle w:val="Compact"/>
-              <w:jc w:val="right"/>
-            </w:pPr>
-            <w:r>
-              <w:t xml:space="preserve">0.487</w:t>
-            </w:r>
-          </w:p>
-        </w:tc>
-        <w:tc>
-          <w:p>
-            <w:pPr>
-              <w:pStyle w:val="Compact"/>
-              <w:jc w:val="right"/>
-            </w:pPr>
-            <w:r>
-              <w:t xml:space="preserve">10.360</w:t>
-            </w:r>
-          </w:p>
-        </w:tc>
-        <w:tc>
-          <w:p>
-            <w:pPr>
-              <w:pStyle w:val="Compact"/>
-              <w:jc w:val="right"/>
-            </w:pPr>
-            <w:r>
-              <w:t xml:space="preserve">236.103</w:t>
+              <w:t xml:space="preserve">0.902</w:t>
+            </w:r>
+          </w:p>
+        </w:tc>
+        <w:tc>
+          <w:p>
+            <w:pPr>
+              <w:pStyle w:val="Compact"/>
+              <w:jc w:val="right"/>
+            </w:pPr>
+            <w:r>
+              <w:t xml:space="preserve">0.474</w:t>
+            </w:r>
+          </w:p>
+        </w:tc>
+        <w:tc>
+          <w:p>
+            <w:pPr>
+              <w:pStyle w:val="Compact"/>
+              <w:jc w:val="right"/>
+            </w:pPr>
+            <w:r>
+              <w:t xml:space="preserve">10.134</w:t>
+            </w:r>
+          </w:p>
+        </w:tc>
+        <w:tc>
+          <w:p>
+            <w:pPr>
+              <w:pStyle w:val="Compact"/>
+              <w:jc w:val="right"/>
+            </w:pPr>
+            <w:r>
+              <w:t xml:space="preserve">235.231</w:t>
             </w:r>
           </w:p>
         </w:tc>
@@ -1767,7 +1767,7 @@
         <w:pStyle w:val="BodyText"/>
       </w:pPr>
       <w:r>
-        <w:t xml:space="preserve">826 participants initiated the experiment on the Prolific website. From this:</w:t>
+        <w:t xml:space="preserve">827 participants initiated the experiment on the Prolific website. From this:</w:t>
       </w:r>
     </w:p>
     <w:p>
@@ -1815,7 +1815,7 @@
         </w:numPr>
       </w:pPr>
       <w:r>
-        <w:t xml:space="preserve">We approved and paid the remaining 667 participants</w:t>
+        <w:t xml:space="preserve">We approved and paid the remaining 668 participants</w:t>
       </w:r>
     </w:p>
     <w:p>
@@ -1843,7 +1843,7 @@
         <w:pStyle w:val="BodyText"/>
       </w:pPr>
       <w:r>
-        <w:t xml:space="preserve">Costs for the experiment should be: 931.132</w:t>
+        <w:t xml:space="preserve">Costs for the experiment should be: 932.528</w:t>
       </w:r>
     </w:p>
     <w:p>

</xml_diff>

<commit_message>
Changes in step 1
I renamed the main folder to Experiments
The final participant exclusion rule (participants after n=78) was moved to Step 1 from Step 2. This way, the _free_text_answers.xlsx and _included _participants.xlsx contains only the final participants too.
</commit_message>
<xml_diff>
--- a/WCST_dataanalysis_Step1.docx
+++ b/WCST_dataanalysis_Step1.docx
@@ -801,7 +801,31 @@
         </w:numPr>
       </w:pPr>
       <w:r>
-        <w:t xml:space="preserve">Revoked their consent to use their data: -5</w:t>
+        <w:t xml:space="preserve">Who played longer than 15 minutes due to server error: -1</w:t>
+      </w:r>
+    </w:p>
+    <w:p>
+      <w:pPr>
+        <w:pStyle w:val="Compact"/>
+        <w:numPr>
+          <w:numId w:val="1008"/>
+          <w:ilvl w:val="0"/>
+        </w:numPr>
+      </w:pPr>
+      <w:r>
+        <w:t xml:space="preserve">Who did not have matching data on Prolific, probably due to wrong IDs: -4</w:t>
+      </w:r>
+    </w:p>
+    <w:p>
+      <w:pPr>
+        <w:pStyle w:val="Compact"/>
+        <w:numPr>
+          <w:numId w:val="1008"/>
+          <w:ilvl w:val="0"/>
+        </w:numPr>
+      </w:pPr>
+      <w:r>
+        <w:t xml:space="preserve">Revoked their consent to use their data: 0</w:t>
       </w:r>
     </w:p>
     <w:p>
@@ -809,168 +833,15 @@
         <w:pStyle w:val="FirstParagraph"/>
       </w:pPr>
       <w:r>
-        <w:t xml:space="preserve">Those participants who did not fill out the survey could be those, who</w:t>
-      </w:r>
-    </w:p>
-    <w:p>
-      <w:pPr>
-        <w:pStyle w:val="Compact"/>
-        <w:numPr>
-          <w:numId w:val="1009"/>
-          <w:ilvl w:val="0"/>
-        </w:numPr>
-      </w:pPr>
-      <w:r>
-        <w:t xml:space="preserve">quit the experiment during the game before time out, or</w:t>
-      </w:r>
-    </w:p>
-    <w:p>
-      <w:pPr>
-        <w:pStyle w:val="Compact"/>
-        <w:numPr>
-          <w:numId w:val="1009"/>
-          <w:ilvl w:val="0"/>
-        </w:numPr>
-      </w:pPr>
-      <w:r>
-        <w:t xml:space="preserve">left their computer and never pressed the</w:t>
-      </w:r>
-      <w:r>
-        <w:t xml:space="preserve"> </w:t>
-      </w:r>
-      <w:r>
-        <w:t xml:space="preserve">“</w:t>
-      </w:r>
-      <w:r>
-        <w:t xml:space="preserve">Continue</w:t>
-      </w:r>
-      <w:r>
-        <w:t xml:space="preserve">”</w:t>
-      </w:r>
-      <w:r>
-        <w:t xml:space="preserve"> </w:t>
-      </w:r>
-      <w:r>
-        <w:t xml:space="preserve">button after time out, or</w:t>
-      </w:r>
-    </w:p>
-    <w:p>
-      <w:pPr>
-        <w:pStyle w:val="Compact"/>
-        <w:numPr>
-          <w:numId w:val="1009"/>
-          <w:ilvl w:val="0"/>
-        </w:numPr>
-      </w:pPr>
-      <w:r>
-        <w:t xml:space="preserve">who finished their game, but who could not submit the survey, because the server froze.</w:t>
-      </w:r>
-    </w:p>
-    <w:p>
-      <w:pPr>
-        <w:pStyle w:val="FirstParagraph"/>
-      </w:pPr>
-      <w:r>
-        <w:t xml:space="preserve">Our participant funnel looked like this:</w:t>
-      </w:r>
-    </w:p>
-    <w:p>
-      <w:pPr>
-        <w:pStyle w:val="Compact"/>
-        <w:numPr>
-          <w:numId w:val="1010"/>
-          <w:ilvl w:val="0"/>
-        </w:numPr>
-      </w:pPr>
-      <w:r>
-        <w:t xml:space="preserve">The number of experimental sessions started: 959</w:t>
-      </w:r>
-    </w:p>
-    <w:p>
-      <w:pPr>
-        <w:pStyle w:val="Compact"/>
-        <w:numPr>
-          <w:numId w:val="1010"/>
-          <w:ilvl w:val="0"/>
-        </w:numPr>
-      </w:pPr>
-      <w:r>
-        <w:t xml:space="preserve">The number of participants who properly finished the experiment and surveys without refreshing the screen or going back in their browser: 558</w:t>
-      </w:r>
-    </w:p>
-    <w:p>
-      <w:pPr>
-        <w:pStyle w:val="Compact"/>
-        <w:numPr>
-          <w:numId w:val="1010"/>
-          <w:ilvl w:val="0"/>
-        </w:numPr>
-      </w:pPr>
-      <w:r>
-        <w:t xml:space="preserve">From these, the number of participants who were not colorblind: 554</w:t>
-      </w:r>
-    </w:p>
-    <w:p>
-      <w:pPr>
-        <w:pStyle w:val="Compact"/>
-        <w:numPr>
-          <w:numId w:val="1010"/>
-          <w:ilvl w:val="0"/>
-        </w:numPr>
-      </w:pPr>
-      <w:r>
-        <w:t xml:space="preserve">From these, the number of participants who did not revoke their consent to use their data: 549</w:t>
-      </w:r>
-    </w:p>
-    <w:p>
-      <w:pPr>
-        <w:pStyle w:val="FirstParagraph"/>
-      </w:pPr>
-      <w:r>
-        <w:t xml:space="preserve">All-in-all, we excluded 410 initialized experimental sessions and we were left with 549 participants.</w:t>
-      </w:r>
-    </w:p>
-    <w:p>
-      <w:pPr>
-        <w:pStyle w:val="Heading1"/>
-      </w:pPr>
-      <w:bookmarkStart w:id="27" w:name="stopping-criteria"/>
-      <w:r>
-        <w:t xml:space="preserve">Stopping criteria</w:t>
-      </w:r>
-      <w:bookmarkEnd w:id="27"/>
-    </w:p>
-    <w:p>
-      <w:pPr>
-        <w:pStyle w:val="Heading2"/>
-      </w:pPr>
-      <w:bookmarkStart w:id="28" w:name="stopping-rule"/>
-      <w:r>
-        <w:t xml:space="preserve">Stopping rule</w:t>
-      </w:r>
-      <w:bookmarkEnd w:id="28"/>
-    </w:p>
-    <w:p>
-      <w:pPr>
-        <w:pStyle w:val="FirstParagraph"/>
-      </w:pPr>
-      <w:r>
-        <w:t xml:space="preserve">We run the experiment until we had enough</w:t>
-      </w:r>
-      <w:r>
-        <w:t xml:space="preserve"> </w:t>
-      </w:r>
-      <w:r>
-        <w:rPr>
-          <w:i/>
-        </w:rPr>
-        <w:t xml:space="preserve">(78) participants in each condition</w:t>
-      </w:r>
-      <w:r>
-        <w:t xml:space="preserve"> </w:t>
-      </w:r>
-      <w:r>
-        <w:t xml:space="preserve">after automatically evaluating them based on the exclusion criteria described above. First, the conditions were assigned randomly, then as we got closer to the desired number of participnats, we only let a certain number of participants to enter each condition to make up for the missing number of participants. This process was not exact, so we ended up with a few extra participants in some conditions. We stopped the experiment when each condition had at least 78 participants after the exclusions.</w:t>
+        <w:t xml:space="preserve">All-in-all, we excluded 413 initialized experimental sessions and we were left with 546 participants.</w:t>
+      </w:r>
+    </w:p>
+    <w:p>
+      <w:pPr>
+        <w:pStyle w:val="BodyText"/>
+      </w:pPr>
+      <w:r>
+        <w:t xml:space="preserve">We excluded extra participants if there were more than the desired sample size in a condition. In the end, we had 78 number of participants in each condition.</w:t>
       </w:r>
     </w:p>
     <w:tbl>
@@ -1106,18 +977,18 @@
               <w:jc w:val="right"/>
             </w:pPr>
             <w:r>
-              <w:t xml:space="preserve">79</w:t>
-            </w:r>
-          </w:p>
-        </w:tc>
-        <w:tc>
-          <w:p>
-            <w:pPr>
-              <w:pStyle w:val="Compact"/>
-              <w:jc w:val="right"/>
-            </w:pPr>
-            <w:r>
-              <w:t xml:space="preserve">0.823</w:t>
+              <w:t xml:space="preserve">78</w:t>
+            </w:r>
+          </w:p>
+        </w:tc>
+        <w:tc>
+          <w:p>
+            <w:pPr>
+              <w:pStyle w:val="Compact"/>
+              <w:jc w:val="right"/>
+            </w:pPr>
+            <w:r>
+              <w:t xml:space="preserve">0.821</w:t>
             </w:r>
           </w:p>
         </w:tc>
@@ -1139,18 +1010,18 @@
               <w:jc w:val="right"/>
             </w:pPr>
             <w:r>
-              <w:t xml:space="preserve">1.595</w:t>
-            </w:r>
-          </w:p>
-        </w:tc>
-        <w:tc>
-          <w:p>
-            <w:pPr>
-              <w:pStyle w:val="Compact"/>
-              <w:jc w:val="right"/>
-            </w:pPr>
-            <w:r>
-              <w:t xml:space="preserve">31.835</w:t>
+              <w:t xml:space="preserve">1.605</w:t>
+            </w:r>
+          </w:p>
+        </w:tc>
+        <w:tc>
+          <w:p>
+            <w:pPr>
+              <w:pStyle w:val="Compact"/>
+              <w:jc w:val="right"/>
+            </w:pPr>
+            <w:r>
+              <w:t xml:space="preserve">31.962</w:t>
             </w:r>
           </w:p>
         </w:tc>
@@ -1446,51 +1317,51 @@
               <w:jc w:val="right"/>
             </w:pPr>
             <w:r>
-              <w:t xml:space="preserve">79</w:t>
-            </w:r>
-          </w:p>
-        </w:tc>
-        <w:tc>
-          <w:p>
-            <w:pPr>
-              <w:pStyle w:val="Compact"/>
-              <w:jc w:val="right"/>
-            </w:pPr>
-            <w:r>
-              <w:t xml:space="preserve">0.761</w:t>
-            </w:r>
-          </w:p>
-        </w:tc>
-        <w:tc>
-          <w:p>
-            <w:pPr>
-              <w:pStyle w:val="Compact"/>
-              <w:jc w:val="right"/>
-            </w:pPr>
-            <w:r>
-              <w:t xml:space="preserve">0.101</w:t>
-            </w:r>
-          </w:p>
-        </w:tc>
-        <w:tc>
-          <w:p>
-            <w:pPr>
-              <w:pStyle w:val="Compact"/>
-              <w:jc w:val="right"/>
-            </w:pPr>
-            <w:r>
-              <w:t xml:space="preserve">4.659</w:t>
-            </w:r>
-          </w:p>
-        </w:tc>
-        <w:tc>
-          <w:p>
-            <w:pPr>
-              <w:pStyle w:val="Compact"/>
-              <w:jc w:val="right"/>
-            </w:pPr>
-            <w:r>
-              <w:t xml:space="preserve">95.620</w:t>
+              <w:t xml:space="preserve">78</w:t>
+            </w:r>
+          </w:p>
+        </w:tc>
+        <w:tc>
+          <w:p>
+            <w:pPr>
+              <w:pStyle w:val="Compact"/>
+              <w:jc w:val="right"/>
+            </w:pPr>
+            <w:r>
+              <w:t xml:space="preserve">0.757</w:t>
+            </w:r>
+          </w:p>
+        </w:tc>
+        <w:tc>
+          <w:p>
+            <w:pPr>
+              <w:pStyle w:val="Compact"/>
+              <w:jc w:val="right"/>
+            </w:pPr>
+            <w:r>
+              <w:t xml:space="preserve">0.103</w:t>
+            </w:r>
+          </w:p>
+        </w:tc>
+        <w:tc>
+          <w:p>
+            <w:pPr>
+              <w:pStyle w:val="Compact"/>
+              <w:jc w:val="right"/>
+            </w:pPr>
+            <w:r>
+              <w:t xml:space="preserve">4.672</w:t>
+            </w:r>
+          </w:p>
+        </w:tc>
+        <w:tc>
+          <w:p>
+            <w:pPr>
+              <w:pStyle w:val="Compact"/>
+              <w:jc w:val="right"/>
+            </w:pPr>
+            <w:r>
+              <w:t xml:space="preserve">94.923</w:t>
             </w:r>
           </w:p>
         </w:tc>
@@ -1514,18 +1385,18 @@
               <w:jc w:val="right"/>
             </w:pPr>
             <w:r>
-              <w:t xml:space="preserve">79</w:t>
-            </w:r>
-          </w:p>
-        </w:tc>
-        <w:tc>
-          <w:p>
-            <w:pPr>
-              <w:pStyle w:val="Compact"/>
-              <w:jc w:val="right"/>
-            </w:pPr>
-            <w:r>
-              <w:t xml:space="preserve">0.582</w:t>
+              <w:t xml:space="preserve">78</w:t>
+            </w:r>
+          </w:p>
+        </w:tc>
+        <w:tc>
+          <w:p>
+            <w:pPr>
+              <w:pStyle w:val="Compact"/>
+              <w:jc w:val="right"/>
+            </w:pPr>
+            <w:r>
+              <w:t xml:space="preserve">0.577</w:t>
             </w:r>
           </w:p>
         </w:tc>
@@ -1547,18 +1418,18 @@
               <w:jc w:val="right"/>
             </w:pPr>
             <w:r>
-              <w:t xml:space="preserve">0.840</w:t>
-            </w:r>
-          </w:p>
-        </w:tc>
-        <w:tc>
-          <w:p>
-            <w:pPr>
-              <w:pStyle w:val="Compact"/>
-              <w:jc w:val="right"/>
-            </w:pPr>
-            <w:r>
-              <w:t xml:space="preserve">19.278</w:t>
+              <w:t xml:space="preserve">0.846</w:t>
+            </w:r>
+          </w:p>
+        </w:tc>
+        <w:tc>
+          <w:p>
+            <w:pPr>
+              <w:pStyle w:val="Compact"/>
+              <w:jc w:val="right"/>
+            </w:pPr>
+            <w:r>
+              <w:t xml:space="preserve">19.295</w:t>
             </w:r>
           </w:p>
         </w:tc>
@@ -1566,13 +1437,13 @@
     </w:tbl>
     <w:p>
       <w:pPr>
-        <w:pStyle w:val="Heading2"/>
-      </w:pPr>
-      <w:bookmarkStart w:id="29" w:name="to-do-on-prolific"/>
+        <w:pStyle w:val="Heading1"/>
+      </w:pPr>
+      <w:bookmarkStart w:id="27" w:name="to-do-on-prolific"/>
       <w:r>
         <w:t xml:space="preserve">To do on Prolific</w:t>
       </w:r>
-      <w:bookmarkEnd w:id="29"/>
+      <w:bookmarkEnd w:id="27"/>
     </w:p>
     <w:p>
       <w:pPr>
@@ -1624,7 +1495,7 @@
       <w:pPr>
         <w:pStyle w:val="Compact"/>
         <w:numPr>
-          <w:numId w:val="1011"/>
+          <w:numId w:val="1009"/>
           <w:ilvl w:val="0"/>
         </w:numPr>
       </w:pPr>
@@ -1669,7 +1540,7 @@
       <w:pPr>
         <w:pStyle w:val="Compact"/>
         <w:numPr>
-          <w:numId w:val="1011"/>
+          <w:numId w:val="1009"/>
           <w:ilvl w:val="0"/>
         </w:numPr>
       </w:pPr>
@@ -1681,7 +1552,7 @@
       <w:pPr>
         <w:pStyle w:val="Compact"/>
         <w:numPr>
-          <w:numId w:val="1011"/>
+          <w:numId w:val="1009"/>
           <w:ilvl w:val="0"/>
         </w:numPr>
       </w:pPr>
@@ -1738,40 +1609,192 @@
     </w:tbl>
     <w:p>
       <w:pPr>
+        <w:pStyle w:val="Heading1"/>
+      </w:pPr>
+      <w:bookmarkStart w:id="28" w:name="costs"/>
+      <w:r>
+        <w:t xml:space="preserve">Costs</w:t>
+      </w:r>
+      <w:bookmarkEnd w:id="28"/>
+    </w:p>
+    <w:p>
+      <w:pPr>
+        <w:pStyle w:val="FirstParagraph"/>
+      </w:pPr>
+      <w:r>
+        <w:t xml:space="preserve">We estimated that the median time for completing the experiment would be 8 minutes. The suggested hourly rate is 7.5 GBP on the Prolific website. From this, we calculated the fee for the task to be 1 GBP (independently of how long it took for the participant to finish). Together with 33% service fee and 20% VAT of the service fee, each approved participant costs around 1.396 GBP.</w:t>
+      </w:r>
+    </w:p>
+    <w:p>
+      <w:pPr>
+        <w:pStyle w:val="BodyText"/>
+      </w:pPr>
+      <w:r>
+        <w:t xml:space="preserve">The time-out limit was calculated by the Prolific website to be 39 minutes for the whole experiment including the surveys (for the game, our own time-out was 15 minutes).</w:t>
+      </w:r>
+    </w:p>
+    <w:p>
+      <w:pPr>
+        <w:pStyle w:val="BodyText"/>
+      </w:pPr>
+      <w:r>
+        <w:t xml:space="preserve">827 participants initiated the experiment on the Prolific website. From this:</w:t>
+      </w:r>
+    </w:p>
+    <w:p>
+      <w:pPr>
+        <w:pStyle w:val="Compact"/>
+        <w:numPr>
+          <w:numId w:val="1010"/>
+          <w:ilvl w:val="0"/>
+        </w:numPr>
+      </w:pPr>
+      <w:r>
+        <w:t xml:space="preserve">111 participants returned the task</w:t>
+      </w:r>
+    </w:p>
+    <w:p>
+      <w:pPr>
+        <w:pStyle w:val="Compact"/>
+        <w:numPr>
+          <w:numId w:val="1010"/>
+          <w:ilvl w:val="0"/>
+        </w:numPr>
+      </w:pPr>
+      <w:r>
+        <w:t xml:space="preserve">17 participants timed-out</w:t>
+      </w:r>
+    </w:p>
+    <w:p>
+      <w:pPr>
+        <w:pStyle w:val="Compact"/>
+        <w:numPr>
+          <w:numId w:val="1010"/>
+          <w:ilvl w:val="0"/>
+        </w:numPr>
+      </w:pPr>
+      <w:r>
+        <w:t xml:space="preserve">We excluded 30 participants for various reasons (see above)</w:t>
+      </w:r>
+    </w:p>
+    <w:p>
+      <w:pPr>
+        <w:pStyle w:val="Compact"/>
+        <w:numPr>
+          <w:numId w:val="1010"/>
+          <w:ilvl w:val="0"/>
+        </w:numPr>
+      </w:pPr>
+      <w:r>
+        <w:t xml:space="preserve">We approved and paid the remaining 669 participants</w:t>
+      </w:r>
+    </w:p>
+    <w:p>
+      <w:pPr>
+        <w:pStyle w:val="Compact"/>
+        <w:numPr>
+          <w:numId w:val="1010"/>
+          <w:ilvl w:val="0"/>
+        </w:numPr>
+      </w:pPr>
+      <w:r>
+        <w:t xml:space="preserve">From these, we could use the data of 546 participants</w:t>
+      </w:r>
+    </w:p>
+    <w:p>
+      <w:pPr>
+        <w:pStyle w:val="FirstParagraph"/>
+      </w:pPr>
+      <w:r>
+        <w:t xml:space="preserve">Sometimes we lost data because of server error. Other times, the screen of participants froze (probably also server error). In these cases, we cannot use the data of these participants, but we still have to pay them, because it was not their fault.</w:t>
+      </w:r>
+    </w:p>
+    <w:p>
+      <w:pPr>
+        <w:pStyle w:val="BodyText"/>
+      </w:pPr>
+      <w:r>
+        <w:t xml:space="preserve">Costs for the experiment should be: 933.924</w:t>
+      </w:r>
+    </w:p>
+    <w:p>
+      <w:pPr>
+        <w:pStyle w:val="BodyText"/>
+      </w:pPr>
+      <w:r>
+        <w:t xml:space="preserve">The pilot experiments cost 73.23 GBP all together:</w:t>
+      </w:r>
+    </w:p>
+    <w:p>
+      <w:pPr>
+        <w:pStyle w:val="Compact"/>
+        <w:numPr>
+          <w:numId w:val="1011"/>
+          <w:ilvl w:val="0"/>
+        </w:numPr>
+      </w:pPr>
+      <w:r>
+        <w:t xml:space="preserve">Pilot 1: 33.60 GBP</w:t>
+      </w:r>
+    </w:p>
+    <w:p>
+      <w:pPr>
+        <w:pStyle w:val="Compact"/>
+        <w:numPr>
+          <w:numId w:val="1011"/>
+          <w:ilvl w:val="0"/>
+        </w:numPr>
+      </w:pPr>
+      <w:r>
+        <w:t xml:space="preserve">Pilot 2: 16.80 GBP</w:t>
+      </w:r>
+    </w:p>
+    <w:p>
+      <w:pPr>
+        <w:pStyle w:val="Compact"/>
+        <w:numPr>
+          <w:numId w:val="1011"/>
+          <w:ilvl w:val="0"/>
+        </w:numPr>
+      </w:pPr>
+      <w:r>
+        <w:t xml:space="preserve">Pilot 3: 14.01 GBP</w:t>
+      </w:r>
+    </w:p>
+    <w:p>
+      <w:pPr>
+        <w:pStyle w:val="Compact"/>
+        <w:numPr>
+          <w:numId w:val="1011"/>
+          <w:ilvl w:val="0"/>
+        </w:numPr>
+      </w:pPr>
+      <w:r>
+        <w:t xml:space="preserve">Pilot 4: 8.82 GBP</w:t>
+      </w:r>
+    </w:p>
+    <w:p>
+      <w:pPr>
+        <w:pStyle w:val="Heading1"/>
+      </w:pPr>
+      <w:bookmarkStart w:id="29" w:name="save-data"/>
+      <w:r>
+        <w:t xml:space="preserve">Save data</w:t>
+      </w:r>
+      <w:bookmarkEnd w:id="29"/>
+    </w:p>
+    <w:p>
+      <w:pPr>
         <w:pStyle w:val="Heading2"/>
       </w:pPr>
-      <w:bookmarkStart w:id="30" w:name="costs"/>
-      <w:r>
-        <w:t xml:space="preserve">Costs</w:t>
+      <w:bookmarkStart w:id="30" w:name="data-files"/>
+      <w:r>
+        <w:t xml:space="preserve">Data files</w:t>
       </w:r>
       <w:bookmarkEnd w:id="30"/>
     </w:p>
     <w:p>
       <w:pPr>
-        <w:pStyle w:val="FirstParagraph"/>
-      </w:pPr>
-      <w:r>
-        <w:t xml:space="preserve">We estimated that the median time for completing the experiment would be 8 minutes. The suggested hourly rate is 7.5 GBP on the Prolific website. From this, we calculated the fee for the task to be 1 GBP (independently of how long it took for the participant to finish). Together with 33% service fee and 20% VAT of the service fee, each approved participant costs around 1.396 GBP.</w:t>
-      </w:r>
-    </w:p>
-    <w:p>
-      <w:pPr>
-        <w:pStyle w:val="BodyText"/>
-      </w:pPr>
-      <w:r>
-        <w:t xml:space="preserve">The time-out limit was calculated by the Prolific website to be 39 minutes for the whole experiment including the surveys (for the game, our own time-out was 15 minutes).</w:t>
-      </w:r>
-    </w:p>
-    <w:p>
-      <w:pPr>
-        <w:pStyle w:val="BodyText"/>
-      </w:pPr>
-      <w:r>
-        <w:t xml:space="preserve">827 participants initiated the experiment on the Prolific website. From this:</w:t>
-      </w:r>
-    </w:p>
-    <w:p>
-      <w:pPr>
         <w:pStyle w:val="Compact"/>
         <w:numPr>
           <w:numId w:val="1012"/>
@@ -1779,7 +1802,7 @@
         </w:numPr>
       </w:pPr>
       <w:r>
-        <w:t xml:space="preserve">111 participants returned the task</w:t>
+        <w:t xml:space="preserve">We saved all dataframes that should be used in Step 2 as "_Step1_output.RData"</w:t>
       </w:r>
     </w:p>
     <w:p>
@@ -1791,180 +1814,7 @@
         </w:numPr>
       </w:pPr>
       <w:r>
-        <w:t xml:space="preserve">17 participants timed-out</w:t>
-      </w:r>
-    </w:p>
-    <w:p>
-      <w:pPr>
-        <w:pStyle w:val="Compact"/>
-        <w:numPr>
-          <w:numId w:val="1012"/>
-          <w:ilvl w:val="0"/>
-        </w:numPr>
-      </w:pPr>
-      <w:r>
-        <w:t xml:space="preserve">We excluded 31 participants for various reasons (see above)</w:t>
-      </w:r>
-    </w:p>
-    <w:p>
-      <w:pPr>
-        <w:pStyle w:val="Compact"/>
-        <w:numPr>
-          <w:numId w:val="1012"/>
-          <w:ilvl w:val="0"/>
-        </w:numPr>
-      </w:pPr>
-      <w:r>
-        <w:t xml:space="preserve">We approved and paid the remaining 668 participants</w:t>
-      </w:r>
-    </w:p>
-    <w:p>
-      <w:pPr>
-        <w:pStyle w:val="Compact"/>
-        <w:numPr>
-          <w:numId w:val="1012"/>
-          <w:ilvl w:val="0"/>
-        </w:numPr>
-      </w:pPr>
-      <w:r>
-        <w:t xml:space="preserve">From these, we could use the data of 549 participants</w:t>
-      </w:r>
-    </w:p>
-    <w:p>
-      <w:pPr>
-        <w:pStyle w:val="FirstParagraph"/>
-      </w:pPr>
-      <w:r>
-        <w:t xml:space="preserve">Sometimes we lost data because of server error. Other times, the screen of participants froze (probably also server error). In these cases, we cannot use the data of these participants, but we still have to pay them, because it was not their fault.</w:t>
-      </w:r>
-    </w:p>
-    <w:p>
-      <w:pPr>
-        <w:pStyle w:val="BodyText"/>
-      </w:pPr>
-      <w:r>
-        <w:t xml:space="preserve">Costs for the experiment should be: 932.528</w:t>
-      </w:r>
-    </w:p>
-    <w:p>
-      <w:pPr>
-        <w:pStyle w:val="BodyText"/>
-      </w:pPr>
-      <w:r>
-        <w:t xml:space="preserve">The pilot experiments cost 73.23 GBP all together:</w:t>
-      </w:r>
-    </w:p>
-    <w:p>
-      <w:pPr>
-        <w:pStyle w:val="Compact"/>
-        <w:numPr>
-          <w:numId w:val="1013"/>
-          <w:ilvl w:val="0"/>
-        </w:numPr>
-      </w:pPr>
-      <w:r>
-        <w:t xml:space="preserve">Pilot 1: 33.60 GBP</w:t>
-      </w:r>
-    </w:p>
-    <w:p>
-      <w:pPr>
-        <w:pStyle w:val="Compact"/>
-        <w:numPr>
-          <w:numId w:val="1013"/>
-          <w:ilvl w:val="0"/>
-        </w:numPr>
-      </w:pPr>
-      <w:r>
-        <w:t xml:space="preserve">Pilot 2: 16.80 GBP</w:t>
-      </w:r>
-    </w:p>
-    <w:p>
-      <w:pPr>
-        <w:pStyle w:val="Compact"/>
-        <w:numPr>
-          <w:numId w:val="1013"/>
-          <w:ilvl w:val="0"/>
-        </w:numPr>
-      </w:pPr>
-      <w:r>
-        <w:t xml:space="preserve">Pilot 3: 14.01 GBP</w:t>
-      </w:r>
-    </w:p>
-    <w:p>
-      <w:pPr>
-        <w:pStyle w:val="Compact"/>
-        <w:numPr>
-          <w:numId w:val="1013"/>
-          <w:ilvl w:val="0"/>
-        </w:numPr>
-      </w:pPr>
-      <w:r>
-        <w:t xml:space="preserve">Pilot 4: 8.82 GBP</w:t>
-      </w:r>
-    </w:p>
-    <w:p>
-      <w:pPr>
-        <w:pStyle w:val="Heading1"/>
-      </w:pPr>
-      <w:bookmarkStart w:id="31" w:name="save-data"/>
-      <w:r>
-        <w:t xml:space="preserve">Save data</w:t>
-      </w:r>
-      <w:bookmarkEnd w:id="31"/>
-    </w:p>
-    <w:p>
-      <w:pPr>
-        <w:pStyle w:val="Heading2"/>
-      </w:pPr>
-      <w:bookmarkStart w:id="32" w:name="data-files"/>
-      <w:r>
-        <w:t xml:space="preserve">Data files</w:t>
-      </w:r>
-      <w:bookmarkEnd w:id="32"/>
-    </w:p>
-    <w:p>
-      <w:pPr>
-        <w:pStyle w:val="Compact"/>
-        <w:numPr>
-          <w:numId w:val="1014"/>
-          <w:ilvl w:val="0"/>
-        </w:numPr>
-      </w:pPr>
-      <w:r>
-        <w:t xml:space="preserve">We saved all dataframes that should be used in Step 2 as "_Step1_output.RData".</w:t>
-      </w:r>
-      <w:r>
-        <w:br/>
-      </w:r>
-    </w:p>
-    <w:p>
-      <w:pPr>
-        <w:pStyle w:val="Compact"/>
-        <w:numPr>
-          <w:numId w:val="1014"/>
-          <w:ilvl w:val="0"/>
-        </w:numPr>
-      </w:pPr>
-      <w:r>
         <w:t xml:space="preserve">We saved free text answers for manual rating as "_free_text_answers.xlsx"</w:t>
-      </w:r>
-    </w:p>
-    <w:p>
-      <w:pPr>
-        <w:pStyle w:val="Heading2"/>
-      </w:pPr>
-      <w:bookmarkStart w:id="33" w:name="participant-plots"/>
-      <w:r>
-        <w:t xml:space="preserve">Participant plots</w:t>
-      </w:r>
-      <w:bookmarkEnd w:id="33"/>
-    </w:p>
-    <w:p>
-      <w:pPr>
-        <w:pStyle w:val="FirstParagraph"/>
-      </w:pPr>
-      <w:r>
-        <w:t xml:space="preserve">We can save plots for each participant, represeting their strategies.</w:t>
       </w:r>
     </w:p>
     <w:sectPr/>
@@ -2240,12 +2090,6 @@
     <w:abstractNumId w:val="991"/>
   </w:num>
   <w:num w:numId="1012">
-    <w:abstractNumId w:val="991"/>
-  </w:num>
-  <w:num w:numId="1013">
-    <w:abstractNumId w:val="991"/>
-  </w:num>
-  <w:num w:numId="1014">
     <w:abstractNumId w:val="991"/>
   </w:num>
 </w:numbering>

</xml_diff>